<commit_message>
Check in page update and end of day
The only thing that needs to be done is to hook the table buttons into
the correct pages for review and printing
</commit_message>
<xml_diff>
--- a/notes/09_19_17NotesAfterMeeting.docx
+++ b/notes/09_19_17NotesAfterMeeting.docx
@@ -8,65 +8,142 @@
       </w:r>
     </w:p>
     <w:p>
-      <w:r>
-        <w:tab/>
-      </w:r>
-      <w:r>
+      <w:pPr>
+        <w:rPr>
+          <w:b/>
+        </w:rPr>
+      </w:pPr>
+      <w:r>
+        <w:rPr>
+          <w:b/>
+        </w:rPr>
+        <w:tab/>
+      </w:r>
+      <w:r>
+        <w:rPr>
+          <w:b/>
+        </w:rPr>
         <w:t xml:space="preserve">Assigned -&gt; active </w:t>
       </w:r>
       <w:r>
+        <w:rPr>
+          <w:b/>
+        </w:rPr>
         <w:t>if it is today</w:t>
       </w:r>
     </w:p>
     <w:p>
-      <w:r>
-        <w:tab/>
+      <w:pPr>
+        <w:rPr>
+          <w:b/>
+        </w:rPr>
+      </w:pPr>
+      <w:r>
+        <w:tab/>
+      </w:r>
+      <w:r>
+        <w:rPr>
+          <w:b/>
+        </w:rPr>
         <w:t xml:space="preserve">Then </w:t>
       </w:r>
       <w:r>
+        <w:rPr>
+          <w:b/>
+        </w:rPr>
         <w:t>hit verified</w:t>
       </w:r>
       <w:r>
+        <w:rPr>
+          <w:b/>
+        </w:rPr>
         <w:t xml:space="preserve"> once there</w:t>
       </w:r>
       <w:r>
+        <w:rPr>
+          <w:b/>
+        </w:rPr>
         <w:t xml:space="preserve"> – called arrived, they are now </w:t>
       </w:r>
       <w:r>
+        <w:rPr>
+          <w:b/>
+        </w:rPr>
         <w:t>filling out their order</w:t>
       </w:r>
     </w:p>
     <w:p>
-      <w:r>
+      <w:pPr>
+        <w:rPr>
+          <w:b/>
+        </w:rPr>
+      </w:pPr>
+      <w:r>
+        <w:rPr>
+          <w:b/>
+        </w:rPr>
         <w:tab/>
         <w:t>Now ready to be reviewed – r2r – this table will have a button to review it</w:t>
       </w:r>
     </w:p>
     <w:p>
-      <w:r>
+      <w:pPr>
+        <w:rPr>
+          <w:b/>
+        </w:rPr>
+      </w:pPr>
+      <w:r>
+        <w:rPr>
+          <w:b/>
+        </w:rPr>
         <w:tab/>
         <w:t>Now they are at a reviewing status</w:t>
       </w:r>
     </w:p>
     <w:p>
-      <w:r>
+      <w:pPr>
+        <w:rPr>
+          <w:b/>
+        </w:rPr>
+      </w:pPr>
+      <w:r>
+        <w:rPr>
+          <w:b/>
+        </w:rPr>
         <w:tab/>
         <w:t>Now ready to print- need</w:t>
       </w:r>
     </w:p>
     <w:p>
-      <w:r>
+      <w:pPr>
+        <w:rPr>
+          <w:b/>
+        </w:rPr>
+      </w:pPr>
+      <w:r>
+        <w:rPr>
+          <w:b/>
+        </w:rPr>
         <w:tab/>
       </w:r>
       <w:proofErr w:type="gramStart"/>
       <w:r>
+        <w:rPr>
+          <w:b/>
+        </w:rPr>
         <w:t>now</w:t>
       </w:r>
       <w:proofErr w:type="gramEnd"/>
       <w:r>
+        <w:rPr>
+          <w:b/>
+        </w:rPr>
         <w:t xml:space="preserve"> printed</w:t>
       </w:r>
       <w:r>
+        <w:rPr>
+          <w:b/>
+        </w:rPr>
         <w:t xml:space="preserve"> – this is where they will be completed - processed</w:t>
       </w:r>
     </w:p>
@@ -76,13 +153,31 @@
       </w:r>
     </w:p>
     <w:p>
-      <w:r>
-        <w:tab/>
+      <w:pPr>
+        <w:rPr>
+          <w:b/>
+        </w:rPr>
+      </w:pPr>
+      <w:r>
+        <w:tab/>
+      </w:r>
+      <w:r>
+        <w:rPr>
+          <w:b/>
+        </w:rPr>
         <w:t>End of day function- next screen with client name and buttons – no shows – improper documentation – cancelled</w:t>
       </w:r>
     </w:p>
     <w:p>
-      <w:r>
+      <w:pPr>
+        <w:rPr>
+          <w:b/>
+        </w:rPr>
+      </w:pPr>
+      <w:r>
+        <w:rPr>
+          <w:b/>
+        </w:rPr>
         <w:t>Just show that it is updated or created</w:t>
       </w:r>
     </w:p>
@@ -121,7 +216,7 @@
         <w:rPr>
           <w:i/>
         </w:rPr>
-        <w:t>s</w:t>
+        <w:t>Tabs for items and stuff</w:t>
       </w:r>
     </w:p>
     <w:p>
@@ -791,7 +886,7 @@
 </file>
 
 <file path=customXml/itemProps1.xml><?xml version="1.0" encoding="utf-8"?>
-<ds:datastoreItem xmlns:ds="http://schemas.openxmlformats.org/officeDocument/2006/customXml" ds:itemID="{DB3FFDBE-7EE5-450D-9273-9061E6E383E6}">
+<ds:datastoreItem xmlns:ds="http://schemas.openxmlformats.org/officeDocument/2006/customXml" ds:itemID="{1AFE2D73-B264-4E6E-8D0C-D5E0CE722F6D}">
   <ds:schemaRefs>
     <ds:schemaRef ds:uri="http://schemas.openxmlformats.org/officeDocument/2006/bibliography"/>
   </ds:schemaRefs>

</xml_diff>